<commit_message>
use pandas to_csv() instead of writer
</commit_message>
<xml_diff>
--- a/report.docx
+++ b/report.docx
@@ -3,19 +3,47 @@
 <w:document xmlns:wpc="http://schemas.microsoft.com/office/word/2010/wordprocessingCanvas" xmlns:cx="http://schemas.microsoft.com/office/drawing/2014/chartex" xmlns:cx1="http://schemas.microsoft.com/office/drawing/2015/9/8/chartex" xmlns:cx2="http://schemas.microsoft.com/office/drawing/2015/10/21/chartex" xmlns:cx3="http://schemas.microsoft.com/office/drawing/2016/5/9/chartex" xmlns:cx4="http://schemas.microsoft.com/office/drawing/2016/5/10/chartex" xmlns:cx5="http://schemas.microsoft.com/office/drawing/2016/5/11/chartex" xmlns:cx6="http://schemas.microsoft.com/office/drawing/2016/5/12/chartex" xmlns:cx7="http://schemas.microsoft.com/office/drawing/2016/5/13/chartex" xmlns:cx8="http://schemas.microsoft.com/office/drawing/2016/5/14/chartex" xmlns:mc="http://schemas.openxmlformats.org/markup-compatibility/2006" xmlns:aink="http://schemas.microsoft.com/office/drawing/2016/ink" xmlns:am3d="http://schemas.microsoft.com/office/drawing/2017/model3d" xmlns:o="urn:schemas-microsoft-com:office:office" xmlns:oel="http://schemas.microsoft.com/office/2019/extlst" xmlns:r="http://schemas.openxmlformats.org/officeDocument/2006/relationships" xmlns:m="http://schemas.openxmlformats.org/officeDocument/2006/math" xmlns:v="urn:schemas-microsoft-com:vml" xmlns:wp14="http://schemas.microsoft.com/office/word/2010/wordprocessingDrawing" xmlns:wp="http://schemas.openxmlformats.org/drawingml/2006/wordprocessingDrawing" xmlns:w10="urn:schemas-microsoft-com:office:word" xmlns:w="http://schemas.openxmlformats.org/wordprocessingml/2006/main" xmlns:w14="http://schemas.microsoft.com/office/word/2010/wordml" xmlns:w15="http://schemas.microsoft.com/office/word/2012/wordml" xmlns:w16cex="http://schemas.microsoft.com/office/word/2018/wordml/cex" xmlns:w16cid="http://schemas.microsoft.com/office/word/2016/wordml/cid" xmlns:w16="http://schemas.microsoft.com/office/word/2018/wordml" xmlns:w16sdtdh="http://schemas.microsoft.com/office/word/2020/wordml/sdtdatahash" xmlns:w16se="http://schemas.microsoft.com/office/word/2015/wordml/symex" xmlns:wpg="http://schemas.microsoft.com/office/word/2010/wordprocessingGroup" xmlns:wpi="http://schemas.microsoft.com/office/word/2010/wordprocessingInk" xmlns:wne="http://schemas.microsoft.com/office/word/2006/wordml" xmlns:wps="http://schemas.microsoft.com/office/word/2010/wordprocessingShape" mc:Ignorable="w14 w15 w16se w16cid w16 w16cex w16sdtdh wp14">
   <w:body>
     <w:p>
-      <w:r>
+      <w:pPr>
+        <w:rPr>
+          <w:rFonts w:ascii="Calibri" w:hAnsi="Calibri" w:cs="Calibri"/>
+        </w:rPr>
+      </w:pPr>
+      <w:r>
+        <w:rPr>
+          <w:rFonts w:ascii="Calibri" w:hAnsi="Calibri" w:cs="Calibri"/>
+        </w:rPr>
         <w:t>10/5</w:t>
       </w:r>
     </w:p>
-    <w:p/>
-    <w:p>
-      <w:r>
+    <w:p>
+      <w:pPr>
+        <w:rPr>
+          <w:rFonts w:ascii="Calibri" w:hAnsi="Calibri" w:cs="Calibri"/>
+        </w:rPr>
+      </w:pPr>
+    </w:p>
+    <w:p>
+      <w:pPr>
+        <w:rPr>
+          <w:rFonts w:ascii="Calibri" w:hAnsi="Calibri" w:cs="Calibri"/>
+        </w:rPr>
+      </w:pPr>
+      <w:r>
+        <w:rPr>
+          <w:rFonts w:ascii="Calibri" w:hAnsi="Calibri" w:cs="Calibri"/>
+        </w:rPr>
         <w:t>Color Map</w:t>
       </w:r>
     </w:p>
     <w:p>
-      <w:r>
-        <w:rPr>
+      <w:pPr>
+        <w:rPr>
+          <w:rFonts w:ascii="Calibri" w:hAnsi="Calibri" w:cs="Calibri"/>
+        </w:rPr>
+      </w:pPr>
+      <w:r>
+        <w:rPr>
+          <w:rFonts w:ascii="Calibri" w:hAnsi="Calibri" w:cs="Calibri"/>
           <w:noProof/>
         </w:rPr>
         <w:drawing>
@@ -61,42 +89,89 @@
         </w:drawing>
       </w:r>
     </w:p>
-    <w:p/>
-    <w:p>
-      <w:r>
+    <w:p>
+      <w:pPr>
+        <w:rPr>
+          <w:rFonts w:ascii="Calibri" w:hAnsi="Calibri" w:cs="Calibri"/>
+        </w:rPr>
+      </w:pPr>
+    </w:p>
+    <w:p>
+      <w:pPr>
+        <w:rPr>
+          <w:rFonts w:ascii="Calibri" w:hAnsi="Calibri" w:cs="Calibri"/>
+        </w:rPr>
+      </w:pPr>
+      <w:r>
+        <w:rPr>
+          <w:rFonts w:ascii="Calibri" w:hAnsi="Calibri" w:cs="Calibri"/>
+        </w:rPr>
         <w:t xml:space="preserve">House </w:t>
       </w:r>
       <w:r>
+        <w:rPr>
+          <w:rFonts w:ascii="Calibri" w:hAnsi="Calibri" w:cs="Calibri"/>
+        </w:rPr>
         <w:t xml:space="preserve">K-D Tree </w:t>
       </w:r>
       <w:r>
+        <w:rPr>
+          <w:rFonts w:ascii="Calibri" w:hAnsi="Calibri" w:cs="Calibri"/>
+        </w:rPr>
         <w:t xml:space="preserve">Visualizations </w:t>
       </w:r>
       <w:r>
+        <w:rPr>
+          <w:rFonts w:ascii="Calibri" w:hAnsi="Calibri" w:cs="Calibri"/>
+        </w:rPr>
         <w:t xml:space="preserve">with </w:t>
       </w:r>
       <w:r>
+        <w:rPr>
+          <w:rFonts w:ascii="Calibri" w:hAnsi="Calibri" w:cs="Calibri"/>
+        </w:rPr>
         <w:t>the</w:t>
       </w:r>
       <w:r>
+        <w:rPr>
+          <w:rFonts w:ascii="Calibri" w:hAnsi="Calibri" w:cs="Calibri"/>
+        </w:rPr>
         <w:t xml:space="preserve"> </w:t>
       </w:r>
       <w:r>
+        <w:rPr>
+          <w:rFonts w:ascii="Calibri" w:hAnsi="Calibri" w:cs="Calibri"/>
+        </w:rPr>
         <w:t xml:space="preserve">above </w:t>
       </w:r>
       <w:r>
+        <w:rPr>
+          <w:rFonts w:ascii="Calibri" w:hAnsi="Calibri" w:cs="Calibri"/>
+        </w:rPr>
         <w:t>Gradient</w:t>
       </w:r>
       <w:r>
+        <w:rPr>
+          <w:rFonts w:ascii="Calibri" w:hAnsi="Calibri" w:cs="Calibri"/>
+        </w:rPr>
         <w:t xml:space="preserve"> </w:t>
       </w:r>
       <w:r>
+        <w:rPr>
+          <w:rFonts w:ascii="Calibri" w:hAnsi="Calibri" w:cs="Calibri"/>
+        </w:rPr>
         <w:t>Color Map</w:t>
       </w:r>
     </w:p>
     <w:p>
-      <w:r>
-        <w:rPr>
+      <w:pPr>
+        <w:rPr>
+          <w:rFonts w:ascii="Calibri" w:hAnsi="Calibri" w:cs="Calibri"/>
+        </w:rPr>
+      </w:pPr>
+      <w:r>
+        <w:rPr>
+          <w:rFonts w:ascii="Calibri" w:hAnsi="Calibri" w:cs="Calibri"/>
           <w:noProof/>
         </w:rPr>
         <w:drawing>
@@ -150,6 +225,7 @@
       </w:r>
       <w:r>
         <w:rPr>
+          <w:rFonts w:ascii="Calibri" w:hAnsi="Calibri" w:cs="Calibri"/>
           <w:noProof/>
         </w:rPr>
         <w:drawing>
@@ -202,81 +278,199 @@
         </w:drawing>
       </w:r>
     </w:p>
-    <w:p/>
-    <w:p/>
-    <w:p/>
-    <w:p>
-      <w:r>
+    <w:p>
+      <w:pPr>
+        <w:rPr>
+          <w:rFonts w:ascii="Calibri" w:hAnsi="Calibri" w:cs="Calibri"/>
+        </w:rPr>
+      </w:pPr>
+    </w:p>
+    <w:p>
+      <w:pPr>
+        <w:rPr>
+          <w:rFonts w:ascii="Calibri" w:hAnsi="Calibri" w:cs="Calibri"/>
+        </w:rPr>
+      </w:pPr>
+    </w:p>
+    <w:p>
+      <w:pPr>
+        <w:rPr>
+          <w:rFonts w:ascii="Calibri" w:hAnsi="Calibri" w:cs="Calibri"/>
+        </w:rPr>
+      </w:pPr>
+    </w:p>
+    <w:p>
+      <w:pPr>
+        <w:rPr>
+          <w:rFonts w:ascii="Calibri" w:hAnsi="Calibri" w:cs="Calibri"/>
+        </w:rPr>
+      </w:pPr>
+      <w:r>
+        <w:rPr>
+          <w:rFonts w:ascii="Calibri" w:hAnsi="Calibri" w:cs="Calibri"/>
+        </w:rPr>
         <w:t>Tools</w:t>
       </w:r>
       <w:r>
+        <w:rPr>
+          <w:rFonts w:ascii="Calibri" w:hAnsi="Calibri" w:cs="Calibri"/>
+        </w:rPr>
         <w:t xml:space="preserve"> for</w:t>
       </w:r>
       <w:r>
+        <w:rPr>
+          <w:rFonts w:ascii="Calibri" w:hAnsi="Calibri" w:cs="Calibri"/>
+        </w:rPr>
         <w:t xml:space="preserve"> Building</w:t>
       </w:r>
       <w:r>
+        <w:rPr>
+          <w:rFonts w:ascii="Calibri" w:hAnsi="Calibri" w:cs="Calibri"/>
+        </w:rPr>
         <w:t xml:space="preserve"> R-Tree</w:t>
       </w:r>
       <w:r>
+        <w:rPr>
+          <w:rFonts w:ascii="Calibri" w:hAnsi="Calibri" w:cs="Calibri"/>
+        </w:rPr>
         <w:t xml:space="preserve"> Visualization</w:t>
       </w:r>
       <w:r>
+        <w:rPr>
+          <w:rFonts w:ascii="Calibri" w:hAnsi="Calibri" w:cs="Calibri"/>
+        </w:rPr>
         <w:t>s</w:t>
       </w:r>
     </w:p>
-    <w:p/>
-    <w:p>
-      <w:r>
+    <w:p>
+      <w:pPr>
+        <w:rPr>
+          <w:rFonts w:ascii="Calibri" w:hAnsi="Calibri" w:cs="Calibri"/>
+        </w:rPr>
+      </w:pPr>
+    </w:p>
+    <w:p>
+      <w:pPr>
+        <w:rPr>
+          <w:rFonts w:ascii="Calibri" w:hAnsi="Calibri" w:cs="Calibri"/>
+        </w:rPr>
+      </w:pPr>
+      <w:r>
+        <w:rPr>
+          <w:rFonts w:ascii="Calibri" w:hAnsi="Calibri" w:cs="Calibri"/>
+        </w:rPr>
         <w:t>Matplotlib</w:t>
       </w:r>
       <w:r>
+        <w:rPr>
+          <w:rFonts w:ascii="Calibri" w:hAnsi="Calibri" w:cs="Calibri"/>
+        </w:rPr>
         <w:t xml:space="preserve"> 3D</w:t>
       </w:r>
     </w:p>
     <w:p>
+      <w:pPr>
+        <w:rPr>
+          <w:rFonts w:ascii="Calibri" w:hAnsi="Calibri" w:cs="Calibri"/>
+        </w:rPr>
+      </w:pPr>
       <w:hyperlink r:id="rId7" w:history="1">
         <w:r>
           <w:rPr>
             <w:rStyle w:val="Hyperlink"/>
+            <w:rFonts w:ascii="Calibri" w:hAnsi="Calibri" w:cs="Calibri"/>
           </w:rPr>
           <w:t>https://www.geeksforgeeks.org/three-dimensional-plotting-in-python-using-matplotlib/</w:t>
         </w:r>
       </w:hyperlink>
       <w:r>
+        <w:rPr>
+          <w:rFonts w:ascii="Calibri" w:hAnsi="Calibri" w:cs="Calibri"/>
+        </w:rPr>
         <w:t xml:space="preserve"> </w:t>
       </w:r>
     </w:p>
     <w:p>
-      <w:r>
+      <w:pPr>
+        <w:rPr>
+          <w:rFonts w:ascii="Calibri" w:hAnsi="Calibri" w:cs="Calibri"/>
+        </w:rPr>
+      </w:pPr>
+      <w:r>
+        <w:rPr>
+          <w:rFonts w:ascii="Calibri" w:hAnsi="Calibri" w:cs="Calibri"/>
+        </w:rPr>
         <w:br w:type="page"/>
       </w:r>
     </w:p>
     <w:p>
-      <w:r>
+      <w:pPr>
+        <w:rPr>
+          <w:rFonts w:ascii="Calibri" w:hAnsi="Calibri" w:cs="Calibri"/>
+        </w:rPr>
+      </w:pPr>
+      <w:r>
+        <w:rPr>
+          <w:rFonts w:ascii="Calibri" w:hAnsi="Calibri" w:cs="Calibri"/>
+        </w:rPr>
         <w:lastRenderedPageBreak/>
         <w:t>10/13</w:t>
       </w:r>
     </w:p>
-    <w:p/>
-    <w:p>
-      <w:r>
+    <w:p>
+      <w:pPr>
+        <w:rPr>
+          <w:rFonts w:ascii="Calibri" w:hAnsi="Calibri" w:cs="Calibri"/>
+        </w:rPr>
+      </w:pPr>
+    </w:p>
+    <w:p>
+      <w:pPr>
+        <w:rPr>
+          <w:rFonts w:ascii="Calibri" w:hAnsi="Calibri" w:cs="Calibri"/>
+        </w:rPr>
+      </w:pPr>
+      <w:r>
+        <w:rPr>
+          <w:rFonts w:ascii="Calibri" w:hAnsi="Calibri" w:cs="Calibri"/>
+        </w:rPr>
         <w:t>First try</w:t>
       </w:r>
       <w:r>
+        <w:rPr>
+          <w:rFonts w:ascii="Calibri" w:hAnsi="Calibri" w:cs="Calibri"/>
+        </w:rPr>
         <w:t xml:space="preserve"> of </w:t>
       </w:r>
       <w:r>
+        <w:rPr>
+          <w:rFonts w:ascii="Calibri" w:hAnsi="Calibri" w:cs="Calibri"/>
+        </w:rPr>
         <w:t xml:space="preserve">building </w:t>
       </w:r>
       <w:r>
+        <w:rPr>
+          <w:rFonts w:ascii="Calibri" w:hAnsi="Calibri" w:cs="Calibri"/>
+        </w:rPr>
         <w:t>a R-Tree visualization</w:t>
       </w:r>
     </w:p>
-    <w:p/>
-    <w:p>
-      <w:r>
-        <w:rPr>
+    <w:p>
+      <w:pPr>
+        <w:rPr>
+          <w:rFonts w:ascii="Calibri" w:hAnsi="Calibri" w:cs="Calibri"/>
+        </w:rPr>
+      </w:pPr>
+    </w:p>
+    <w:p>
+      <w:pPr>
+        <w:rPr>
+          <w:rFonts w:ascii="Calibri" w:hAnsi="Calibri" w:cs="Calibri"/>
+        </w:rPr>
+      </w:pPr>
+      <w:r>
+        <w:rPr>
+          <w:rFonts w:ascii="Calibri" w:hAnsi="Calibri" w:cs="Calibri"/>
           <w:noProof/>
         </w:rPr>
         <w:drawing>
@@ -327,6 +521,922 @@
             </a:graphic>
           </wp:inline>
         </w:drawing>
+      </w:r>
+    </w:p>
+    <w:p>
+      <w:pPr>
+        <w:rPr>
+          <w:rFonts w:ascii="Calibri" w:hAnsi="Calibri" w:cs="Calibri"/>
+        </w:rPr>
+      </w:pPr>
+      <w:r>
+        <w:rPr>
+          <w:rFonts w:ascii="Calibri" w:hAnsi="Calibri" w:cs="Calibri"/>
+        </w:rPr>
+        <w:br w:type="page"/>
+      </w:r>
+    </w:p>
+    <w:p>
+      <w:pPr>
+        <w:autoSpaceDE w:val="0"/>
+        <w:autoSpaceDN w:val="0"/>
+        <w:adjustRightInd w:val="0"/>
+        <w:rPr>
+          <w:rFonts w:ascii="Calibri" w:hAnsi="Calibri" w:cs="Calibri"/>
+          <w:kern w:val="0"/>
+        </w:rPr>
+      </w:pPr>
+      <w:r>
+        <w:rPr>
+          <w:rFonts w:ascii="Calibri" w:hAnsi="Calibri" w:cs="Calibri"/>
+          <w:kern w:val="0"/>
+        </w:rPr>
+        <w:lastRenderedPageBreak/>
+        <w:t>2/26</w:t>
+      </w:r>
+    </w:p>
+    <w:p>
+      <w:pPr>
+        <w:autoSpaceDE w:val="0"/>
+        <w:autoSpaceDN w:val="0"/>
+        <w:adjustRightInd w:val="0"/>
+        <w:rPr>
+          <w:rFonts w:ascii="Calibri" w:hAnsi="Calibri" w:cs="Calibri"/>
+          <w:b/>
+          <w:bCs/>
+          <w:kern w:val="0"/>
+        </w:rPr>
+      </w:pPr>
+    </w:p>
+    <w:p>
+      <w:pPr>
+        <w:autoSpaceDE w:val="0"/>
+        <w:autoSpaceDN w:val="0"/>
+        <w:adjustRightInd w:val="0"/>
+        <w:rPr>
+          <w:rFonts w:ascii="Calibri" w:hAnsi="Calibri" w:cs="Calibri"/>
+          <w:b/>
+          <w:bCs/>
+          <w:kern w:val="0"/>
+        </w:rPr>
+      </w:pPr>
+      <w:r>
+        <w:rPr>
+          <w:rFonts w:ascii="Calibri" w:hAnsi="Calibri" w:cs="Calibri"/>
+          <w:b/>
+          <w:bCs/>
+          <w:kern w:val="0"/>
+        </w:rPr>
+        <w:t xml:space="preserve">1. </w:t>
+      </w:r>
+      <w:r>
+        <w:rPr>
+          <w:rFonts w:ascii="Calibri" w:hAnsi="Calibri" w:cs="Calibri"/>
+          <w:b/>
+          <w:bCs/>
+          <w:kern w:val="0"/>
+        </w:rPr>
+        <w:t xml:space="preserve">New </w:t>
+      </w:r>
+      <w:r>
+        <w:rPr>
+          <w:rFonts w:ascii="Calibri" w:hAnsi="Calibri" w:cs="Calibri"/>
+          <w:b/>
+          <w:bCs/>
+          <w:kern w:val="0"/>
+        </w:rPr>
+        <w:t>Ways of</w:t>
+      </w:r>
+      <w:r>
+        <w:rPr>
+          <w:rFonts w:ascii="Calibri" w:hAnsi="Calibri" w:cs="Calibri"/>
+          <w:b/>
+          <w:bCs/>
+          <w:kern w:val="0"/>
+        </w:rPr>
+        <w:t xml:space="preserve"> </w:t>
+      </w:r>
+      <w:r>
+        <w:rPr>
+          <w:rFonts w:ascii="Calibri" w:hAnsi="Calibri" w:cs="Calibri"/>
+          <w:b/>
+          <w:bCs/>
+          <w:kern w:val="0"/>
+        </w:rPr>
+        <w:t>Building a</w:t>
+      </w:r>
+      <w:r>
+        <w:rPr>
+          <w:rFonts w:ascii="Calibri" w:hAnsi="Calibri" w:cs="Calibri"/>
+          <w:b/>
+          <w:bCs/>
+          <w:kern w:val="0"/>
+        </w:rPr>
+        <w:t xml:space="preserve">n </w:t>
+      </w:r>
+      <w:r>
+        <w:rPr>
+          <w:rFonts w:ascii="Calibri" w:hAnsi="Calibri" w:cs="Calibri"/>
+          <w:b/>
+          <w:bCs/>
+          <w:kern w:val="0"/>
+        </w:rPr>
+        <w:t xml:space="preserve">Octree </w:t>
+      </w:r>
+      <w:r>
+        <w:rPr>
+          <w:rFonts w:ascii="Calibri" w:hAnsi="Calibri" w:cs="Calibri"/>
+          <w:b/>
+          <w:bCs/>
+          <w:kern w:val="0"/>
+        </w:rPr>
+        <w:t xml:space="preserve">and </w:t>
+      </w:r>
+      <w:r>
+        <w:rPr>
+          <w:rFonts w:ascii="Calibri" w:hAnsi="Calibri" w:cs="Calibri"/>
+          <w:b/>
+          <w:bCs/>
+          <w:kern w:val="0"/>
+        </w:rPr>
+        <w:t>K-D Tree</w:t>
+      </w:r>
+      <w:r>
+        <w:rPr>
+          <w:rFonts w:ascii="Calibri" w:hAnsi="Calibri" w:cs="Calibri"/>
+          <w:b/>
+          <w:bCs/>
+          <w:kern w:val="0"/>
+        </w:rPr>
+        <w:t xml:space="preserve"> </w:t>
+      </w:r>
+      <w:r>
+        <w:rPr>
+          <w:rFonts w:ascii="Calibri" w:hAnsi="Calibri" w:cs="Calibri"/>
+          <w:b/>
+          <w:bCs/>
+          <w:kern w:val="0"/>
+        </w:rPr>
+        <w:t>Visualization</w:t>
+      </w:r>
+      <w:r>
+        <w:rPr>
+          <w:rFonts w:ascii="Calibri" w:hAnsi="Calibri" w:cs="Calibri"/>
+          <w:b/>
+          <w:bCs/>
+          <w:kern w:val="0"/>
+        </w:rPr>
+        <w:t xml:space="preserve"> </w:t>
+      </w:r>
+    </w:p>
+    <w:p>
+      <w:pPr>
+        <w:autoSpaceDE w:val="0"/>
+        <w:autoSpaceDN w:val="0"/>
+        <w:adjustRightInd w:val="0"/>
+        <w:rPr>
+          <w:rFonts w:ascii="Calibri" w:hAnsi="Calibri" w:cs="Calibri"/>
+          <w:b/>
+          <w:bCs/>
+          <w:kern w:val="0"/>
+        </w:rPr>
+      </w:pPr>
+      <w:r>
+        <w:rPr>
+          <w:rFonts w:ascii="Calibri" w:hAnsi="Calibri" w:cs="Calibri"/>
+          <w:b/>
+          <w:bCs/>
+          <w:kern w:val="0"/>
+        </w:rPr>
+        <w:t xml:space="preserve">by converting </w:t>
+      </w:r>
+      <w:r>
+        <w:rPr>
+          <w:rFonts w:ascii="Calibri" w:hAnsi="Calibri" w:cs="Calibri"/>
+          <w:b/>
+          <w:bCs/>
+          <w:kern w:val="0"/>
+        </w:rPr>
+        <w:t xml:space="preserve">las file to </w:t>
+      </w:r>
+      <w:r>
+        <w:rPr>
+          <w:rFonts w:ascii="Calibri" w:hAnsi="Calibri" w:cs="Calibri"/>
+          <w:b/>
+          <w:bCs/>
+          <w:kern w:val="0"/>
+        </w:rPr>
+        <w:t>csv first</w:t>
+      </w:r>
+    </w:p>
+    <w:p>
+      <w:pPr>
+        <w:autoSpaceDE w:val="0"/>
+        <w:autoSpaceDN w:val="0"/>
+        <w:adjustRightInd w:val="0"/>
+        <w:rPr>
+          <w:rFonts w:ascii="Calibri" w:hAnsi="Calibri" w:cs="Calibri"/>
+          <w:b/>
+          <w:bCs/>
+          <w:kern w:val="0"/>
+        </w:rPr>
+      </w:pPr>
+    </w:p>
+    <w:p>
+      <w:pPr>
+        <w:autoSpaceDE w:val="0"/>
+        <w:autoSpaceDN w:val="0"/>
+        <w:adjustRightInd w:val="0"/>
+        <w:rPr>
+          <w:rFonts w:ascii="Calibri" w:hAnsi="Calibri" w:cs="Calibri"/>
+          <w:kern w:val="0"/>
+        </w:rPr>
+      </w:pPr>
+      <w:r>
+        <w:rPr>
+          <w:rFonts w:ascii="Calibri" w:hAnsi="Calibri" w:cs="Calibri"/>
+          <w:kern w:val="0"/>
+        </w:rPr>
+        <w:t>Performance</w:t>
+      </w:r>
+      <w:r>
+        <w:rPr>
+          <w:rFonts w:ascii="Calibri" w:hAnsi="Calibri" w:cs="Calibri"/>
+          <w:kern w:val="0"/>
+        </w:rPr>
+        <w:t xml:space="preserve"> (Octree)</w:t>
+      </w:r>
+      <w:r>
+        <w:rPr>
+          <w:rFonts w:ascii="Calibri" w:hAnsi="Calibri" w:cs="Calibri"/>
+          <w:kern w:val="0"/>
+        </w:rPr>
+        <w:t>:</w:t>
+      </w:r>
+    </w:p>
+    <w:p>
+      <w:pPr>
+        <w:autoSpaceDE w:val="0"/>
+        <w:autoSpaceDN w:val="0"/>
+        <w:adjustRightInd w:val="0"/>
+        <w:rPr>
+          <w:rFonts w:ascii="Calibri" w:hAnsi="Calibri" w:cs="Calibri"/>
+          <w:kern w:val="0"/>
+        </w:rPr>
+      </w:pPr>
+    </w:p>
+    <w:p>
+      <w:pPr>
+        <w:autoSpaceDE w:val="0"/>
+        <w:autoSpaceDN w:val="0"/>
+        <w:adjustRightInd w:val="0"/>
+        <w:rPr>
+          <w:rFonts w:ascii="Calibri" w:hAnsi="Calibri" w:cs="Calibri"/>
+          <w:kern w:val="0"/>
+        </w:rPr>
+      </w:pPr>
+      <w:r>
+        <w:rPr>
+          <w:rFonts w:ascii="Calibri" w:hAnsi="Calibri" w:cs="Calibri"/>
+          <w:kern w:val="0"/>
+        </w:rPr>
+        <w:t>Performance (K-D Tree):</w:t>
+      </w:r>
+    </w:p>
+    <w:p>
+      <w:pPr>
+        <w:autoSpaceDE w:val="0"/>
+        <w:autoSpaceDN w:val="0"/>
+        <w:adjustRightInd w:val="0"/>
+        <w:rPr>
+          <w:rFonts w:ascii="Calibri" w:hAnsi="Calibri" w:cs="Calibri"/>
+          <w:b/>
+          <w:bCs/>
+          <w:kern w:val="0"/>
+        </w:rPr>
+      </w:pPr>
+    </w:p>
+    <w:p>
+      <w:pPr>
+        <w:autoSpaceDE w:val="0"/>
+        <w:autoSpaceDN w:val="0"/>
+        <w:adjustRightInd w:val="0"/>
+        <w:rPr>
+          <w:rFonts w:ascii="Calibri" w:hAnsi="Calibri" w:cs="Calibri"/>
+          <w:b/>
+          <w:bCs/>
+          <w:kern w:val="0"/>
+        </w:rPr>
+      </w:pPr>
+      <w:r>
+        <w:rPr>
+          <w:rFonts w:ascii="Calibri" w:hAnsi="Calibri" w:cs="Calibri"/>
+          <w:b/>
+          <w:bCs/>
+          <w:kern w:val="0"/>
+        </w:rPr>
+        <w:t xml:space="preserve">2. </w:t>
+      </w:r>
+      <w:r>
+        <w:rPr>
+          <w:rFonts w:ascii="Calibri" w:hAnsi="Calibri" w:cs="Calibri"/>
+          <w:b/>
+          <w:bCs/>
+          <w:kern w:val="0"/>
+        </w:rPr>
+        <w:t xml:space="preserve">New </w:t>
+      </w:r>
+      <w:r>
+        <w:rPr>
+          <w:rFonts w:ascii="Calibri" w:hAnsi="Calibri" w:cs="Calibri"/>
+          <w:b/>
+          <w:bCs/>
+          <w:kern w:val="0"/>
+        </w:rPr>
+        <w:t>Color Map Labels</w:t>
+      </w:r>
+    </w:p>
+    <w:p>
+      <w:pPr>
+        <w:autoSpaceDE w:val="0"/>
+        <w:autoSpaceDN w:val="0"/>
+        <w:adjustRightInd w:val="0"/>
+        <w:rPr>
+          <w:rFonts w:ascii="Calibri" w:hAnsi="Calibri" w:cs="Calibri"/>
+          <w:kern w:val="0"/>
+        </w:rPr>
+      </w:pPr>
+    </w:p>
+    <w:p>
+      <w:pPr>
+        <w:autoSpaceDE w:val="0"/>
+        <w:autoSpaceDN w:val="0"/>
+        <w:adjustRightInd w:val="0"/>
+        <w:rPr>
+          <w:rFonts w:ascii="Calibri" w:hAnsi="Calibri" w:cs="Calibri"/>
+          <w:kern w:val="0"/>
+        </w:rPr>
+      </w:pPr>
+      <w:r>
+        <w:rPr>
+          <w:rFonts w:ascii="Calibri" w:hAnsi="Calibri" w:cs="Calibri"/>
+          <w:kern w:val="0"/>
+        </w:rPr>
+        <w:t>Number of points</w:t>
+      </w:r>
+    </w:p>
+    <w:p>
+      <w:pPr>
+        <w:autoSpaceDE w:val="0"/>
+        <w:autoSpaceDN w:val="0"/>
+        <w:adjustRightInd w:val="0"/>
+        <w:rPr>
+          <w:rFonts w:ascii="Calibri" w:hAnsi="Calibri" w:cs="Calibri"/>
+          <w:kern w:val="0"/>
+        </w:rPr>
+      </w:pPr>
+    </w:p>
+    <w:p>
+      <w:pPr>
+        <w:autoSpaceDE w:val="0"/>
+        <w:autoSpaceDN w:val="0"/>
+        <w:adjustRightInd w:val="0"/>
+        <w:rPr>
+          <w:rFonts w:ascii="Calibri" w:hAnsi="Calibri" w:cs="Calibri"/>
+          <w:kern w:val="0"/>
+        </w:rPr>
+      </w:pPr>
+      <w:r>
+        <w:rPr>
+          <w:rFonts w:ascii="Calibri" w:hAnsi="Calibri" w:cs="Calibri"/>
+          <w:kern w:val="0"/>
+        </w:rPr>
+        <w:t>depth = [0, 1, 2, 3, 4, 5]</w:t>
+      </w:r>
+    </w:p>
+    <w:p>
+      <w:pPr>
+        <w:autoSpaceDE w:val="0"/>
+        <w:autoSpaceDN w:val="0"/>
+        <w:adjustRightInd w:val="0"/>
+        <w:rPr>
+          <w:rFonts w:ascii="Calibri" w:hAnsi="Calibri" w:cs="Calibri"/>
+          <w:kern w:val="0"/>
+        </w:rPr>
+      </w:pPr>
+    </w:p>
+    <w:p>
+      <w:pPr>
+        <w:autoSpaceDE w:val="0"/>
+        <w:autoSpaceDN w:val="0"/>
+        <w:adjustRightInd w:val="0"/>
+        <w:rPr>
+          <w:rFonts w:ascii="Calibri" w:hAnsi="Calibri" w:cs="Calibri"/>
+          <w:kern w:val="0"/>
+        </w:rPr>
+      </w:pPr>
+      <w:r>
+        <w:rPr>
+          <w:rFonts w:ascii="Calibri" w:hAnsi="Calibri" w:cs="Calibri"/>
+          <w:kern w:val="0"/>
+        </w:rPr>
+        <w:t>Light pole:</w:t>
+      </w:r>
+      <w:r>
+        <w:rPr>
+          <w:rFonts w:ascii="Calibri" w:hAnsi="Calibri" w:cs="Calibri"/>
+          <w:kern w:val="0"/>
+        </w:rPr>
+        <w:t xml:space="preserve"> [512, 64, 19, 8, 1]</w:t>
+      </w:r>
+    </w:p>
+    <w:p>
+      <w:pPr>
+        <w:autoSpaceDE w:val="0"/>
+        <w:autoSpaceDN w:val="0"/>
+        <w:adjustRightInd w:val="0"/>
+        <w:rPr>
+          <w:rFonts w:ascii="Calibri" w:hAnsi="Calibri" w:cs="Calibri"/>
+          <w:kern w:val="0"/>
+        </w:rPr>
+      </w:pPr>
+      <w:r>
+        <w:rPr>
+          <w:rFonts w:ascii="Calibri" w:hAnsi="Calibri" w:cs="Calibri"/>
+          <w:kern w:val="0"/>
+        </w:rPr>
+        <w:t>House (Random): [512, 385, 64, 8, 1]</w:t>
+      </w:r>
+    </w:p>
+    <w:p>
+      <w:pPr>
+        <w:autoSpaceDE w:val="0"/>
+        <w:autoSpaceDN w:val="0"/>
+        <w:adjustRightInd w:val="0"/>
+        <w:rPr>
+          <w:rFonts w:ascii="Calibri" w:hAnsi="Calibri" w:cs="Calibri"/>
+          <w:kern w:val="0"/>
+        </w:rPr>
+      </w:pPr>
+      <w:r>
+        <w:rPr>
+          <w:rFonts w:ascii="Calibri" w:hAnsi="Calibri" w:cs="Calibri"/>
+          <w:kern w:val="0"/>
+        </w:rPr>
+        <w:t>House (Distance): [512, 64, 27, 8, 1]</w:t>
+      </w:r>
+    </w:p>
+    <w:p>
+      <w:pPr>
+        <w:autoSpaceDE w:val="0"/>
+        <w:autoSpaceDN w:val="0"/>
+        <w:adjustRightInd w:val="0"/>
+        <w:rPr>
+          <w:rFonts w:ascii="Calibri" w:hAnsi="Calibri" w:cs="Calibri"/>
+          <w:kern w:val="0"/>
+        </w:rPr>
+      </w:pPr>
+      <w:r>
+        <w:rPr>
+          <w:rFonts w:ascii="Calibri" w:hAnsi="Calibri" w:cs="Calibri"/>
+          <w:kern w:val="0"/>
+        </w:rPr>
+        <w:t>Tree</w:t>
+      </w:r>
+      <w:r>
+        <w:rPr>
+          <w:rFonts w:ascii="Calibri" w:hAnsi="Calibri" w:cs="Calibri"/>
+          <w:kern w:val="0"/>
+        </w:rPr>
+        <w:t xml:space="preserve"> </w:t>
+      </w:r>
+      <w:r>
+        <w:rPr>
+          <w:rFonts w:ascii="Calibri" w:hAnsi="Calibri" w:cs="Calibri"/>
+          <w:kern w:val="0"/>
+        </w:rPr>
+        <w:t>(Random): [271, 64, 8, 2, 1]</w:t>
+      </w:r>
+    </w:p>
+    <w:p>
+      <w:pPr>
+        <w:rPr>
+          <w:rFonts w:ascii="Calibri" w:hAnsi="Calibri" w:cs="Calibri"/>
+          <w:kern w:val="0"/>
+        </w:rPr>
+      </w:pPr>
+      <w:r>
+        <w:rPr>
+          <w:rFonts w:ascii="Calibri" w:hAnsi="Calibri" w:cs="Calibri"/>
+          <w:kern w:val="0"/>
+        </w:rPr>
+        <w:t>Tree</w:t>
+      </w:r>
+      <w:r>
+        <w:rPr>
+          <w:rFonts w:ascii="Calibri" w:hAnsi="Calibri" w:cs="Calibri"/>
+          <w:kern w:val="0"/>
+        </w:rPr>
+        <w:t xml:space="preserve"> </w:t>
+      </w:r>
+      <w:r>
+        <w:rPr>
+          <w:rFonts w:ascii="Calibri" w:hAnsi="Calibri" w:cs="Calibri"/>
+          <w:kern w:val="0"/>
+        </w:rPr>
+        <w:t>(Distance): [400, 64, 24, 8, 1]</w:t>
+      </w:r>
+    </w:p>
+    <w:p>
+      <w:pPr>
+        <w:rPr>
+          <w:rFonts w:ascii="Calibri" w:hAnsi="Calibri" w:cs="Calibri"/>
+          <w:kern w:val="0"/>
+        </w:rPr>
+      </w:pPr>
+    </w:p>
+    <w:p>
+      <w:pPr>
+        <w:rPr>
+          <w:rFonts w:ascii="Calibri" w:hAnsi="Calibri" w:cs="Calibri"/>
+          <w:b/>
+          <w:bCs/>
+          <w:kern w:val="0"/>
+        </w:rPr>
+      </w:pPr>
+      <w:r>
+        <w:rPr>
+          <w:rFonts w:ascii="Calibri" w:hAnsi="Calibri" w:cs="Calibri"/>
+          <w:b/>
+          <w:bCs/>
+          <w:kern w:val="0"/>
+        </w:rPr>
+        <w:t xml:space="preserve">3. </w:t>
+      </w:r>
+      <w:r>
+        <w:rPr>
+          <w:rFonts w:ascii="Calibri" w:hAnsi="Calibri" w:cs="Calibri"/>
+          <w:b/>
+          <w:bCs/>
+          <w:kern w:val="0"/>
+        </w:rPr>
+        <w:t>Apply</w:t>
+      </w:r>
+      <w:r>
+        <w:rPr>
+          <w:rFonts w:ascii="Calibri" w:hAnsi="Calibri" w:cs="Calibri"/>
+          <w:b/>
+          <w:bCs/>
+          <w:kern w:val="0"/>
+        </w:rPr>
+        <w:t xml:space="preserve"> </w:t>
+      </w:r>
+      <w:r>
+        <w:rPr>
+          <w:rFonts w:ascii="Calibri" w:hAnsi="Calibri" w:cs="Calibri"/>
+          <w:b/>
+          <w:bCs/>
+          <w:kern w:val="0"/>
+        </w:rPr>
+        <w:t xml:space="preserve">Size </w:t>
+      </w:r>
+      <w:r>
+        <w:rPr>
+          <w:rFonts w:ascii="Calibri" w:hAnsi="Calibri" w:cs="Calibri"/>
+          <w:b/>
+          <w:bCs/>
+          <w:kern w:val="0"/>
+        </w:rPr>
+        <w:t>Map</w:t>
+      </w:r>
+      <w:r>
+        <w:rPr>
+          <w:rFonts w:ascii="Calibri" w:hAnsi="Calibri" w:cs="Calibri"/>
+          <w:b/>
+          <w:bCs/>
+          <w:kern w:val="0"/>
+        </w:rPr>
+        <w:t>?</w:t>
+      </w:r>
+    </w:p>
+    <w:p>
+      <w:pPr>
+        <w:rPr>
+          <w:rFonts w:ascii="Calibri" w:hAnsi="Calibri" w:cs="Calibri"/>
+          <w:kern w:val="0"/>
+        </w:rPr>
+      </w:pPr>
+    </w:p>
+    <w:p>
+      <w:pPr>
+        <w:rPr>
+          <w:rFonts w:ascii="Calibri" w:hAnsi="Calibri" w:cs="Calibri"/>
+        </w:rPr>
+      </w:pPr>
+      <w:r>
+        <w:rPr>
+          <w:rFonts w:ascii="Calibri" w:hAnsi="Calibri" w:cs="Calibri"/>
+        </w:rPr>
+        <w:t>Visual</w:t>
+      </w:r>
+      <w:r>
+        <w:rPr>
+          <w:rFonts w:ascii="Calibri" w:hAnsi="Calibri" w:cs="Calibri"/>
+        </w:rPr>
+        <w:t xml:space="preserve"> before </w:t>
+      </w:r>
+      <w:r>
+        <w:rPr>
+          <w:rFonts w:ascii="Calibri" w:hAnsi="Calibri" w:cs="Calibri"/>
+        </w:rPr>
+        <w:t xml:space="preserve">applying </w:t>
+      </w:r>
+      <w:r>
+        <w:rPr>
+          <w:rFonts w:ascii="Calibri" w:hAnsi="Calibri" w:cs="Calibri"/>
+        </w:rPr>
+        <w:t>size map</w:t>
+      </w:r>
+      <w:r>
+        <w:rPr>
+          <w:rFonts w:ascii="Calibri" w:hAnsi="Calibri" w:cs="Calibri"/>
+        </w:rPr>
+        <w:t>:</w:t>
+      </w:r>
+      <w:r>
+        <w:rPr>
+          <w:rFonts w:ascii="Calibri" w:hAnsi="Calibri" w:cs="Calibri"/>
+        </w:rPr>
+        <w:tab/>
+      </w:r>
+      <w:r>
+        <w:rPr>
+          <w:rFonts w:ascii="Calibri" w:hAnsi="Calibri" w:cs="Calibri"/>
+        </w:rPr>
+        <w:tab/>
+      </w:r>
+      <w:r>
+        <w:rPr>
+          <w:rFonts w:ascii="Calibri" w:hAnsi="Calibri" w:cs="Calibri"/>
+        </w:rPr>
+        <w:tab/>
+      </w:r>
+      <w:r>
+        <w:rPr>
+          <w:rFonts w:ascii="Calibri" w:hAnsi="Calibri" w:cs="Calibri"/>
+        </w:rPr>
+        <w:tab/>
+      </w:r>
+      <w:r>
+        <w:rPr>
+          <w:rFonts w:ascii="Calibri" w:hAnsi="Calibri" w:cs="Calibri"/>
+        </w:rPr>
+        <w:t xml:space="preserve">Visual </w:t>
+      </w:r>
+      <w:r>
+        <w:rPr>
+          <w:rFonts w:ascii="Calibri" w:hAnsi="Calibri" w:cs="Calibri"/>
+        </w:rPr>
+        <w:t xml:space="preserve">after applying size map: </w:t>
+      </w:r>
+    </w:p>
+    <w:p>
+      <w:pPr>
+        <w:rPr>
+          <w:rFonts w:ascii="Calibri" w:hAnsi="Calibri" w:cs="Calibri"/>
+        </w:rPr>
+      </w:pPr>
+      <w:r>
+        <w:rPr>
+          <w:rFonts w:ascii="Calibri" w:hAnsi="Calibri" w:cs="Calibri"/>
+          <w:noProof/>
+        </w:rPr>
+        <w:drawing>
+          <wp:inline distT="0" distB="0" distL="0" distR="0" wp14:anchorId="319ECF66" wp14:editId="24CBF37A">
+            <wp:extent cx="2948721" cy="2964264"/>
+            <wp:effectExtent l="0" t="0" r="0" b="0"/>
+            <wp:docPr id="930802730" name="Picture 2" descr="A network diagram of dots and lines&#10;&#10;Description automatically generated with medium confidence"/>
+            <wp:cNvGraphicFramePr>
+              <a:graphicFrameLocks xmlns:a="http://schemas.openxmlformats.org/drawingml/2006/main" noChangeAspect="1"/>
+            </wp:cNvGraphicFramePr>
+            <a:graphic xmlns:a="http://schemas.openxmlformats.org/drawingml/2006/main">
+              <a:graphicData uri="http://schemas.openxmlformats.org/drawingml/2006/picture">
+                <pic:pic xmlns:pic="http://schemas.openxmlformats.org/drawingml/2006/picture">
+                  <pic:nvPicPr>
+                    <pic:cNvPr id="930802730" name="Picture 2" descr="A network diagram of dots and lines&#10;&#10;Description automatically generated with medium confidence"/>
+                    <pic:cNvPicPr/>
+                  </pic:nvPicPr>
+                  <pic:blipFill rotWithShape="1">
+                    <a:blip r:embed="rId9" cstate="print">
+                      <a:extLst>
+                        <a:ext uri="{28A0092B-C50C-407E-A947-70E740481C1C}">
+                          <a14:useLocalDpi xmlns:a14="http://schemas.microsoft.com/office/drawing/2010/main" val="0"/>
+                        </a:ext>
+                      </a:extLst>
+                    </a:blip>
+                    <a:srcRect l="3551" t="3044" r="3618" b="3635"/>
+                    <a:stretch/>
+                  </pic:blipFill>
+                  <pic:spPr bwMode="auto">
+                    <a:xfrm>
+                      <a:off x="0" y="0"/>
+                      <a:ext cx="2968739" cy="2984387"/>
+                    </a:xfrm>
+                    <a:prstGeom prst="rect">
+                      <a:avLst/>
+                    </a:prstGeom>
+                    <a:ln>
+                      <a:noFill/>
+                    </a:ln>
+                    <a:extLst>
+                      <a:ext uri="{53640926-AAD7-44D8-BBD7-CCE9431645EC}">
+                        <a14:shadowObscured xmlns:a14="http://schemas.microsoft.com/office/drawing/2010/main"/>
+                      </a:ext>
+                    </a:extLst>
+                  </pic:spPr>
+                </pic:pic>
+              </a:graphicData>
+            </a:graphic>
+          </wp:inline>
+        </w:drawing>
+      </w:r>
+      <w:r>
+        <w:rPr>
+          <w:rFonts w:ascii="Calibri" w:hAnsi="Calibri" w:cs="Calibri"/>
+          <w:noProof/>
+        </w:rPr>
+        <w:drawing>
+          <wp:inline distT="0" distB="0" distL="0" distR="0" wp14:anchorId="31823609" wp14:editId="13F1F7F2">
+            <wp:extent cx="2934119" cy="2888464"/>
+            <wp:effectExtent l="0" t="0" r="0" b="0"/>
+            <wp:docPr id="1308562812" name="Picture 3" descr="A network of blue dots and dots&#10;&#10;Description automatically generated"/>
+            <wp:cNvGraphicFramePr>
+              <a:graphicFrameLocks xmlns:a="http://schemas.openxmlformats.org/drawingml/2006/main" noChangeAspect="1"/>
+            </wp:cNvGraphicFramePr>
+            <a:graphic xmlns:a="http://schemas.openxmlformats.org/drawingml/2006/main">
+              <a:graphicData uri="http://schemas.openxmlformats.org/drawingml/2006/picture">
+                <pic:pic xmlns:pic="http://schemas.openxmlformats.org/drawingml/2006/picture">
+                  <pic:nvPicPr>
+                    <pic:cNvPr id="1308562812" name="Picture 3" descr="A network of blue dots and dots&#10;&#10;Description automatically generated"/>
+                    <pic:cNvPicPr/>
+                  </pic:nvPicPr>
+                  <pic:blipFill rotWithShape="1">
+                    <a:blip r:embed="rId10" cstate="print">
+                      <a:extLst>
+                        <a:ext uri="{28A0092B-C50C-407E-A947-70E740481C1C}">
+                          <a14:useLocalDpi xmlns:a14="http://schemas.microsoft.com/office/drawing/2010/main" val="0"/>
+                        </a:ext>
+                      </a:extLst>
+                    </a:blip>
+                    <a:srcRect l="2240" t="3484" r="3229" b="3456"/>
+                    <a:stretch/>
+                  </pic:blipFill>
+                  <pic:spPr bwMode="auto">
+                    <a:xfrm>
+                      <a:off x="0" y="0"/>
+                      <a:ext cx="2951377" cy="2905454"/>
+                    </a:xfrm>
+                    <a:prstGeom prst="rect">
+                      <a:avLst/>
+                    </a:prstGeom>
+                    <a:ln>
+                      <a:noFill/>
+                    </a:ln>
+                    <a:extLst>
+                      <a:ext uri="{53640926-AAD7-44D8-BBD7-CCE9431645EC}">
+                        <a14:shadowObscured xmlns:a14="http://schemas.microsoft.com/office/drawing/2010/main"/>
+                      </a:ext>
+                    </a:extLst>
+                  </pic:spPr>
+                </pic:pic>
+              </a:graphicData>
+            </a:graphic>
+          </wp:inline>
+        </w:drawing>
+      </w:r>
+    </w:p>
+    <w:p>
+      <w:pPr>
+        <w:rPr>
+          <w:rFonts w:ascii="Calibri" w:hAnsi="Calibri" w:cs="Calibri"/>
+        </w:rPr>
+      </w:pPr>
+    </w:p>
+    <w:p>
+      <w:pPr>
+        <w:rPr>
+          <w:rFonts w:ascii="Calibri" w:hAnsi="Calibri" w:cs="Calibri"/>
+        </w:rPr>
+      </w:pPr>
+      <w:r>
+        <w:rPr>
+          <w:rFonts w:ascii="Calibri" w:hAnsi="Calibri" w:cs="Calibri"/>
+          <w:b/>
+          <w:bCs/>
+        </w:rPr>
+        <w:t xml:space="preserve">4. R-Tree Visualization still </w:t>
+      </w:r>
+      <w:r>
+        <w:rPr>
+          <w:rFonts w:ascii="Calibri" w:hAnsi="Calibri" w:cs="Calibri"/>
+          <w:b/>
+          <w:bCs/>
+        </w:rPr>
+        <w:t>progressing</w:t>
+      </w:r>
+      <w:r>
+        <w:rPr>
+          <w:rFonts w:ascii="Calibri" w:hAnsi="Calibri" w:cs="Calibri"/>
+          <w:b/>
+          <w:bCs/>
+        </w:rPr>
+        <w:t>…</w:t>
+      </w:r>
+    </w:p>
+    <w:p>
+      <w:pPr>
+        <w:rPr>
+          <w:rFonts w:ascii="Calibri" w:hAnsi="Calibri" w:cs="Calibri"/>
+        </w:rPr>
+      </w:pPr>
+    </w:p>
+    <w:p>
+      <w:pPr>
+        <w:rPr>
+          <w:rFonts w:ascii="Calibri" w:hAnsi="Calibri" w:cs="Calibri"/>
+        </w:rPr>
+      </w:pPr>
+      <w:r>
+        <w:rPr>
+          <w:rFonts w:ascii="Calibri" w:hAnsi="Calibri" w:cs="Calibri"/>
+          <w:b/>
+          <w:bCs/>
+        </w:rPr>
+        <w:t xml:space="preserve">5. </w:t>
+      </w:r>
+      <w:r>
+        <w:rPr>
+          <w:rFonts w:ascii="Calibri" w:hAnsi="Calibri" w:cs="Calibri"/>
+          <w:b/>
+          <w:bCs/>
+        </w:rPr>
+        <w:t xml:space="preserve">Still finding a way to </w:t>
+      </w:r>
+      <w:r>
+        <w:rPr>
+          <w:rFonts w:ascii="Calibri" w:hAnsi="Calibri" w:cs="Calibri"/>
+          <w:b/>
+          <w:bCs/>
+        </w:rPr>
+        <w:t>retrieve</w:t>
+      </w:r>
+      <w:r>
+        <w:rPr>
+          <w:rFonts w:ascii="Calibri" w:hAnsi="Calibri" w:cs="Calibri"/>
+          <w:b/>
+          <w:bCs/>
+        </w:rPr>
+        <w:t xml:space="preserve"> spatial data</w:t>
+      </w:r>
+    </w:p>
+    <w:p>
+      <w:pPr>
+        <w:rPr>
+          <w:rFonts w:ascii="Calibri" w:hAnsi="Calibri" w:cs="Calibri"/>
+        </w:rPr>
+      </w:pPr>
+    </w:p>
+    <w:p>
+      <w:pPr>
+        <w:rPr>
+          <w:rFonts w:ascii="Calibri" w:hAnsi="Calibri" w:cs="Calibri"/>
+          <w:b/>
+          <w:bCs/>
+        </w:rPr>
+      </w:pPr>
+      <w:r>
+        <w:rPr>
+          <w:rFonts w:ascii="Calibri" w:hAnsi="Calibri" w:cs="Calibri"/>
+          <w:b/>
+          <w:bCs/>
+        </w:rPr>
+        <w:t xml:space="preserve">6. Would love to have </w:t>
+      </w:r>
+      <w:r>
+        <w:rPr>
+          <w:rFonts w:ascii="Calibri" w:hAnsi="Calibri" w:cs="Calibri"/>
+          <w:b/>
+          <w:bCs/>
+        </w:rPr>
+        <w:t xml:space="preserve">a link to the </w:t>
+      </w:r>
+      <w:r>
+        <w:rPr>
+          <w:rFonts w:ascii="Calibri" w:hAnsi="Calibri" w:cs="Calibri"/>
+          <w:b/>
+          <w:bCs/>
+        </w:rPr>
+        <w:t>paper you mentioned</w:t>
       </w:r>
     </w:p>
     <w:sectPr>

</xml_diff>